<commit_message>
Tong quan du an
</commit_message>
<xml_diff>
--- a/Tổng  quan dự án.docx
+++ b/Tổng  quan dự án.docx
@@ -3,42 +3,62 @@
 <w:document xmlns:wpc="http://schemas.microsoft.com/office/word/2010/wordprocessingCanvas" xmlns:cx="http://schemas.microsoft.com/office/drawing/2014/chartex" xmlns:cx1="http://schemas.microsoft.com/office/drawing/2015/9/8/chartex" xmlns:cx2="http://schemas.microsoft.com/office/drawing/2015/10/21/chartex" xmlns:cx3="http://schemas.microsoft.com/office/drawing/2016/5/9/chartex" xmlns:cx4="http://schemas.microsoft.com/office/drawing/2016/5/10/chartex" xmlns:cx5="http://schemas.microsoft.com/office/drawing/2016/5/11/chartex" xmlns:cx6="http://schemas.microsoft.com/office/drawing/2016/5/12/chartex" xmlns:cx7="http://schemas.microsoft.com/office/drawing/2016/5/13/chartex" xmlns:cx8="http://schemas.microsoft.com/office/drawing/2016/5/14/chartex" xmlns:mc="http://schemas.openxmlformats.org/markup-compatibility/2006" xmlns:aink="http://schemas.microsoft.com/office/drawing/2016/ink" xmlns:am3d="http://schemas.microsoft.com/office/drawing/2017/model3d" xmlns:o="urn:schemas-microsoft-com:office:office" xmlns:r="http://schemas.openxmlformats.org/officeDocument/2006/relationships" xmlns:m="http://schemas.openxmlformats.org/officeDocument/2006/math" xmlns:v="urn:schemas-microsoft-com:vml" xmlns:wp14="http://schemas.microsoft.com/office/word/2010/wordprocessingDrawing" xmlns:wp="http://schemas.openxmlformats.org/drawingml/2006/wordprocessingDrawing" xmlns:w10="urn:schemas-microsoft-com:office:word" xmlns:w="http://schemas.openxmlformats.org/wordprocessingml/2006/main" xmlns:w14="http://schemas.microsoft.com/office/word/2010/wordml" xmlns:w15="http://schemas.microsoft.com/office/word/2012/wordml" xmlns:w16cex="http://schemas.microsoft.com/office/word/2018/wordml/cex" xmlns:w16cid="http://schemas.microsoft.com/office/word/2016/wordml/cid" xmlns:w16="http://schemas.microsoft.com/office/word/2018/wordml" xmlns:w16sdtdh="http://schemas.microsoft.com/office/word/2020/wordml/sdtdatahash" xmlns:w16se="http://schemas.microsoft.com/office/word/2015/wordml/symex" xmlns:wpg="http://schemas.microsoft.com/office/word/2010/wordprocessingGroup" xmlns:wpi="http://schemas.microsoft.com/office/word/2010/wordprocessingInk" xmlns:wne="http://schemas.microsoft.com/office/word/2006/wordml" xmlns:wps="http://schemas.microsoft.com/office/word/2010/wordprocessingShape" mc:Ignorable="w14 w15 w16se w16cid w16 w16cex w16sdtdh wp14">
   <w:body>
     <w:p>
-      <w:r>
-        <w:t>Tổng  quan dự án:</w:t>
+      <w:proofErr w:type="gramStart"/>
+      <w:r>
+        <w:t>Tổng  quan</w:t>
+      </w:r>
+      <w:proofErr w:type="gramEnd"/>
+      <w:r>
+        <w:t xml:space="preserve"> dự án:</w:t>
       </w:r>
     </w:p>
     <w:p>
       <w:r>
-        <w:t xml:space="preserve">Destop Watch là ứng dụng đồng hồ cá nhân bao gồm các chức năng: </w:t>
-      </w:r>
-      <w:r>
-        <w:t xml:space="preserve">Digital Clock, Countdown, Stop Watch, Alarm. Đặc biệt với chức năng hẹn giờ có 2 chế độ : Normal and Special . Với chế độ Normal , đồng hồ sẽ hẹn báo thức theo kiểu thông thường </w:t>
-      </w:r>
-      <w:r>
-        <w:t>. V</w:t>
-      </w:r>
-      <w:r>
-        <w:t>ới chế độ Special , đồng hộ sẽ tạo các câu hỏi nhằm buộc người sử dụng tỉnh táo</w:t>
-      </w:r>
-      <w:r>
-        <w:t>, đồng hồ báo thức sẽ liên tục kêu và chỉ tắt khi người dùng nhập</w:t>
-      </w:r>
-      <w:r>
-        <w:t xml:space="preserve"> đúng đáp án của câu hỏi</w:t>
-      </w:r>
-      <w:r>
-        <w:t>.</w:t>
-      </w:r>
-    </w:p>
-    <w:p/>
-    <w:p>
-      <w:r>
-        <w:t>Ghi chú:</w:t>
+        <w:rPr>
+          <w:color w:val="000000"/>
+          <w:sz w:val="23"/>
+          <w:szCs w:val="23"/>
+          <w:shd w:val="clear" w:color="auto" w:fill="FFFFFF"/>
+        </w:rPr>
+        <w:t xml:space="preserve">Destop Watch là ứng dụng đồng hồ cá nhân bao gồm các chức năng: Digital Clock, Countdown, Stop Watch, Alarm. Đặc biệt với chức năng hẹn giờ có 2 chế </w:t>
+      </w:r>
+      <w:proofErr w:type="gramStart"/>
+      <w:r>
+        <w:rPr>
+          <w:color w:val="000000"/>
+          <w:sz w:val="23"/>
+          <w:szCs w:val="23"/>
+          <w:shd w:val="clear" w:color="auto" w:fill="FFFFFF"/>
+        </w:rPr>
+        <w:t>độ :</w:t>
+      </w:r>
+      <w:proofErr w:type="gramEnd"/>
+      <w:r>
+        <w:rPr>
+          <w:color w:val="000000"/>
+          <w:sz w:val="23"/>
+          <w:szCs w:val="23"/>
+          <w:shd w:val="clear" w:color="auto" w:fill="FFFFFF"/>
+        </w:rPr>
+        <w:t xml:space="preserve"> Normal and Special .Với chế độ Special , đồng hộ sẽ đưa ra các câu hỏi và đồng hồ báo thức sẽ liên tục kêu và chỉ tắt khi người dùng nhập câu trả lời đúng điều đó đem lại sự tỉnh táo cho người dùng.</w:t>
       </w:r>
     </w:p>
     <w:p>
       <w:r>
-        <w:t>Sử dụng Java Swing để phát triển ứng dụng , sử dụng Github/Git để quản lí dự án và quản  lí mã nguồn.</w:t>
+        <w:t>Ghi chú:</w:t>
+      </w:r>
+    </w:p>
+    <w:p>
+      <w:r>
+        <w:t xml:space="preserve">Sử dụng Java Swing để phát triển ứng </w:t>
+      </w:r>
+      <w:proofErr w:type="gramStart"/>
+      <w:r>
+        <w:t>dụng ,</w:t>
+      </w:r>
+      <w:proofErr w:type="gramEnd"/>
+      <w:r>
+        <w:t xml:space="preserve"> sử dụng Github/Git để quản lí dự án và quản  lí mã nguồn.</w:t>
       </w:r>
     </w:p>
     <w:sectPr>

</xml_diff>